<commit_message>
Agregada analogia al Resumen
</commit_message>
<xml_diff>
--- a/Chef/Doc1.docx
+++ b/Chef/Doc1.docx
@@ -32,25 +32,21 @@
         <w:rPr>
           <w:lang w:val="es-ES"/>
         </w:rPr>
-        <w:t xml:space="preserve">Chef es una herramienta </w:t>
-      </w:r>
-      <w:r>
-        <w:rPr>
-          <w:lang w:val="es-ES"/>
-        </w:rPr>
-        <w:t xml:space="preserve">de CloudComputing que se compone por: Chef Server, Chef Client, Nodos, y </w:t>
-      </w:r>
-      <w:r>
-        <w:rPr>
-          <w:lang w:val="es-ES"/>
-        </w:rPr>
-        <w:t>las Estaciones de Trabajo</w:t>
-      </w:r>
-      <w:r>
-        <w:rPr>
-          <w:lang w:val="es-ES"/>
-        </w:rPr>
-        <w:t>.</w:t>
+        <w:t xml:space="preserve">Chef es un software basado en Ruby diseñado para mantener y configurar servidores. Se puede integrar junto con </w:t>
+      </w:r>
+      <w:proofErr w:type="spellStart"/>
+      <w:r>
+        <w:rPr>
+          <w:lang w:val="es-ES"/>
+        </w:rPr>
+        <w:t>Openstack</w:t>
+      </w:r>
+      <w:proofErr w:type="spellEnd"/>
+      <w:r>
+        <w:rPr>
+          <w:lang w:val="es-ES"/>
+        </w:rPr>
+        <w:t xml:space="preserve"> para generar y configurar nuevas máquinas virtuales.</w:t>
       </w:r>
     </w:p>
     <w:p>
@@ -63,7 +59,45 @@
         <w:rPr>
           <w:lang w:val="es-ES"/>
         </w:rPr>
-        <w:t>Chef Server gestiona los nodos que componen la infraestructura.</w:t>
+        <w:t xml:space="preserve">Una nube con </w:t>
+      </w:r>
+      <w:r>
+        <w:rPr>
+          <w:lang w:val="es-ES"/>
+        </w:rPr>
+        <w:t xml:space="preserve">Chef </w:t>
+      </w:r>
+      <w:r>
+        <w:rPr>
+          <w:lang w:val="es-ES"/>
+        </w:rPr>
+        <w:t xml:space="preserve">se compone por: Chef Server, Chef </w:t>
+      </w:r>
+      <w:proofErr w:type="spellStart"/>
+      <w:r>
+        <w:rPr>
+          <w:lang w:val="es-ES"/>
+        </w:rPr>
+        <w:t>Client</w:t>
+      </w:r>
+      <w:proofErr w:type="spellEnd"/>
+      <w:r>
+        <w:rPr>
+          <w:lang w:val="es-ES"/>
+        </w:rPr>
+        <w:t xml:space="preserve">, Nodos, y </w:t>
+      </w:r>
+      <w:r>
+        <w:rPr>
+          <w:lang w:val="es-ES"/>
+        </w:rPr>
+        <w:t>las Estaciones de Trabajo</w:t>
+      </w:r>
+      <w:r>
+        <w:rPr>
+          <w:lang w:val="es-ES"/>
+        </w:rPr>
+        <w:t>.</w:t>
       </w:r>
     </w:p>
     <w:p>
@@ -76,11 +110,11 @@
         <w:rPr>
           <w:lang w:val="es-ES"/>
         </w:rPr>
-        <w:t xml:space="preserve">El cliente de Chef es un programa que corre en cada nodo, se encarga de comunicarse con el </w:t>
-      </w:r>
-      <w:r>
-        <w:rPr>
-          <w:i/>
+        <w:t xml:space="preserve">- </w:t>
+      </w:r>
+      <w:r>
+        <w:rPr>
+          <w:u w:val="single"/>
           <w:lang w:val="es-ES"/>
         </w:rPr>
         <w:t>Chef Server</w:t>
@@ -89,26 +123,13 @@
         <w:rPr>
           <w:lang w:val="es-ES"/>
         </w:rPr>
-        <w:t>.</w:t>
-      </w:r>
-      <w:r>
-        <w:rPr>
-          <w:lang w:val="es-ES"/>
-        </w:rPr>
-        <w:t xml:space="preserve"> Cada vez que un Nodo quiere utilizar una Estación de Trabajo, se fija si hay cambios en la Estación. De haberlos, el </w:t>
-      </w:r>
-      <w:r>
-        <w:rPr>
-          <w:i/>
-          <w:lang w:val="es-ES"/>
-        </w:rPr>
-        <w:t>Chef Server</w:t>
-      </w:r>
-      <w:r>
-        <w:rPr>
-          <w:lang w:val="es-ES"/>
-        </w:rPr>
-        <w:t xml:space="preserve"> le envía al cliente los cambios, y luego el cliente los guarda. Luego de haber obtenido los últimos cambios, el Nodo envía los suyos.</w:t>
+        <w:t>: gestiona</w:t>
+      </w:r>
+      <w:r>
+        <w:rPr>
+          <w:lang w:val="es-ES"/>
+        </w:rPr>
+        <w:t xml:space="preserve"> los nodos que componen la infraestructura.</w:t>
       </w:r>
     </w:p>
     <w:p>
@@ -121,15 +142,116 @@
         <w:rPr>
           <w:lang w:val="es-ES"/>
         </w:rPr>
+        <w:t xml:space="preserve">- </w:t>
+      </w:r>
+      <w:r>
+        <w:rPr>
+          <w:u w:val="single"/>
+          <w:lang w:val="es-ES"/>
+        </w:rPr>
+        <w:t>El cliente de Chef</w:t>
+      </w:r>
+      <w:r>
+        <w:rPr>
+          <w:lang w:val="es-ES"/>
+        </w:rPr>
+        <w:t xml:space="preserve"> es un programa que corre en cada nodo, se encarga de comunicarse con el </w:t>
+      </w:r>
+      <w:r>
+        <w:rPr>
+          <w:i/>
+          <w:lang w:val="es-ES"/>
+        </w:rPr>
+        <w:t>Chef Server</w:t>
+      </w:r>
+      <w:r>
+        <w:rPr>
+          <w:lang w:val="es-ES"/>
+        </w:rPr>
+        <w:t>.</w:t>
+      </w:r>
+      <w:r>
+        <w:rPr>
+          <w:lang w:val="es-ES"/>
+        </w:rPr>
+        <w:t xml:space="preserve"> Cada vez que un Nodo quiere utilizar una Estación de Trabajo, se fija si hay cambios en la Estación. De haberlos, el </w:t>
+      </w:r>
+      <w:r>
+        <w:rPr>
+          <w:i/>
+          <w:lang w:val="es-ES"/>
+        </w:rPr>
+        <w:t>Ch</w:t>
+      </w:r>
+      <w:bookmarkStart w:id="0" w:name="_GoBack"/>
+      <w:bookmarkEnd w:id="0"/>
+      <w:r>
+        <w:rPr>
+          <w:i/>
+          <w:lang w:val="es-ES"/>
+        </w:rPr>
+        <w:t>ef Server</w:t>
+      </w:r>
+      <w:r>
+        <w:rPr>
+          <w:lang w:val="es-ES"/>
+        </w:rPr>
+        <w:t xml:space="preserve"> le envía al cliente los cambios, y luego el cliente los guarda. Luego de haber obtenido los últimos cambios, el Nodo envía los suyos.</w:t>
+      </w:r>
+    </w:p>
+    <w:p>
+      <w:pPr>
+        <w:rPr>
+          <w:lang w:val="es-ES"/>
+        </w:rPr>
+      </w:pPr>
+      <w:r>
+        <w:rPr>
+          <w:lang w:val="es-ES"/>
+        </w:rPr>
         <w:t xml:space="preserve">La Herramienta por el cual cada cliente se comunica con el Servidor se denomina </w:t>
       </w:r>
+      <w:proofErr w:type="spellStart"/>
       <w:r>
         <w:rPr>
           <w:i/>
           <w:lang w:val="es-ES"/>
         </w:rPr>
-        <w:t>Knife command line tool</w:t>
-      </w:r>
+        <w:t>Knife</w:t>
+      </w:r>
+      <w:proofErr w:type="spellEnd"/>
+      <w:r>
+        <w:rPr>
+          <w:i/>
+          <w:lang w:val="es-ES"/>
+        </w:rPr>
+        <w:t xml:space="preserve"> </w:t>
+      </w:r>
+      <w:proofErr w:type="spellStart"/>
+      <w:r>
+        <w:rPr>
+          <w:i/>
+          <w:lang w:val="es-ES"/>
+        </w:rPr>
+        <w:t>command</w:t>
+      </w:r>
+      <w:proofErr w:type="spellEnd"/>
+      <w:r>
+        <w:rPr>
+          <w:i/>
+          <w:lang w:val="es-ES"/>
+        </w:rPr>
+        <w:t xml:space="preserve"> line </w:t>
+      </w:r>
+      <w:proofErr w:type="spellStart"/>
+      <w:r>
+        <w:rPr>
+          <w:i/>
+          <w:lang w:val="es-ES"/>
+        </w:rPr>
+        <w:t>tool</w:t>
+      </w:r>
+      <w:proofErr w:type="spellEnd"/>
       <w:r>
         <w:rPr>
           <w:lang w:val="es-ES"/>
@@ -179,18 +301,6 @@
           <w:lang w:val="es-ES"/>
         </w:rPr>
       </w:pPr>
-      <w:r>
-        <w:rPr>
-          <w:lang w:val="es-ES"/>
-        </w:rPr>
-        <w:t xml:space="preserve">El nombre Chef resulta de la </w:t>
-      </w:r>
-      <w:r>
-        <w:rPr>
-          <w:lang w:val="es-ES"/>
-        </w:rPr>
-        <w:t>analogía:</w:t>
-      </w:r>
     </w:p>
     <w:p>
       <w:pPr>
@@ -198,19 +308,96 @@
           <w:lang w:val="es-ES"/>
         </w:rPr>
       </w:pPr>
-      <w:r>
-        <w:rPr>
-          <w:lang w:val="es-ES"/>
-        </w:rPr>
-        <w:t>Los usuarios escriben “</w:t>
-      </w:r>
-      <w:bookmarkStart w:id="0" w:name="_GoBack"/>
-      <w:bookmarkEnd w:id="0"/>
-      <w:r>
-        <w:rPr>
-          <w:lang w:val="es-ES"/>
-        </w:rPr>
-        <w:t>recetas”</w:t>
+    </w:p>
+    <w:p>
+      <w:pPr>
+        <w:rPr>
+          <w:lang w:val="es-ES"/>
+        </w:rPr>
+      </w:pPr>
+      <w:r>
+        <w:rPr>
+          <w:lang w:val="es-ES"/>
+        </w:rPr>
+        <w:t>Recetas:</w:t>
+      </w:r>
+    </w:p>
+    <w:p>
+      <w:pPr>
+        <w:rPr>
+          <w:lang w:val="es-ES"/>
+        </w:rPr>
+      </w:pPr>
+      <w:r>
+        <w:rPr>
+          <w:lang w:val="es-ES"/>
+        </w:rPr>
+        <w:t xml:space="preserve">El administrador escribe </w:t>
+      </w:r>
+      <w:r>
+        <w:rPr>
+          <w:i/>
+          <w:lang w:val="es-ES"/>
+        </w:rPr>
+        <w:t>recetas</w:t>
+      </w:r>
+      <w:r>
+        <w:rPr>
+          <w:lang w:val="es-ES"/>
+        </w:rPr>
+        <w:t xml:space="preserve">, que describen como Chef debe manejar las aplicaciones del servidor. Al conjunto de </w:t>
+      </w:r>
+      <w:r>
+        <w:rPr>
+          <w:i/>
+          <w:lang w:val="es-ES"/>
+        </w:rPr>
+        <w:t>recetas</w:t>
+      </w:r>
+      <w:r>
+        <w:rPr>
+          <w:lang w:val="es-ES"/>
+        </w:rPr>
+        <w:t xml:space="preserve"> se lo denomina </w:t>
+      </w:r>
+      <w:r>
+        <w:rPr>
+          <w:i/>
+          <w:lang w:val="es-ES"/>
+        </w:rPr>
+        <w:t>libro de cocina</w:t>
+      </w:r>
+      <w:r>
+        <w:rPr>
+          <w:lang w:val="es-ES"/>
+        </w:rPr>
+        <w:t xml:space="preserve"> (</w:t>
+      </w:r>
+      <w:proofErr w:type="spellStart"/>
+      <w:r>
+        <w:rPr>
+          <w:lang w:val="es-ES"/>
+        </w:rPr>
+        <w:t>Cookbook</w:t>
+      </w:r>
+      <w:proofErr w:type="spellEnd"/>
+      <w:r>
+        <w:rPr>
+          <w:lang w:val="es-ES"/>
+        </w:rPr>
+        <w:t>). Dentro de las recetas se especifica</w:t>
+      </w:r>
+      <w:r>
+        <w:rPr>
+          <w:lang w:val="es-ES"/>
+        </w:rPr>
+        <w:t xml:space="preserve"> en qué estado deben estar los recursos: Que paquetes deben estar instalados, que servicios deben estar en ejecución, y que archivos deban ser escritos. Estos recursos pueden ser </w:t>
+      </w:r>
+      <w:r>
+        <w:rPr>
+          <w:lang w:val="es-ES"/>
+        </w:rPr>
+        <w:t>configurados para versiones específicas de software, y se puede asegurar que ese software este correctamente instalado, teniendo en cuenta sus dependencias.</w:t>
       </w:r>
     </w:p>
     <w:sectPr>

</xml_diff>

<commit_message>
Agregada informacion sobre Chef
</commit_message>
<xml_diff>
--- a/Chef/Doc1.docx
+++ b/Chef/Doc1.docx
@@ -181,16 +181,7 @@
           <w:i/>
           <w:lang w:val="es-ES"/>
         </w:rPr>
-        <w:t>Ch</w:t>
-      </w:r>
-      <w:bookmarkStart w:id="0" w:name="_GoBack"/>
-      <w:bookmarkEnd w:id="0"/>
-      <w:r>
-        <w:rPr>
-          <w:i/>
-          <w:lang w:val="es-ES"/>
-        </w:rPr>
-        <w:t>ef Server</w:t>
+        <w:t>Chef Server</w:t>
       </w:r>
       <w:r>
         <w:rPr>
@@ -398,6 +389,86 @@
           <w:lang w:val="es-ES"/>
         </w:rPr>
         <w:t>configurados para versiones específicas de software, y se puede asegurar que ese software este correctamente instalado, teniendo en cuenta sus dependencias.</w:t>
+      </w:r>
+    </w:p>
+    <w:p>
+      <w:pPr>
+        <w:rPr>
+          <w:lang w:val="es-ES"/>
+        </w:rPr>
+      </w:pPr>
+    </w:p>
+    <w:p>
+      <w:pPr>
+        <w:rPr>
+          <w:lang w:val="es-ES"/>
+        </w:rPr>
+      </w:pPr>
+      <w:bookmarkStart w:id="0" w:name="_GoBack"/>
+      <w:bookmarkEnd w:id="0"/>
+      <w:r>
+        <w:rPr>
+          <w:lang w:val="es-ES"/>
+        </w:rPr>
+        <w:t>Chef, además cuenta con manejo automático de configuración</w:t>
+      </w:r>
+      <w:r>
+        <w:rPr>
+          <w:lang w:val="es-ES"/>
+        </w:rPr>
+        <w:t>, para mantener infraestructuras a gran escala</w:t>
+      </w:r>
+      <w:r>
+        <w:rPr>
+          <w:lang w:val="es-ES"/>
+        </w:rPr>
+        <w:t>. La</w:t>
+      </w:r>
+      <w:r>
+        <w:rPr>
+          <w:lang w:val="es-ES"/>
+        </w:rPr>
+        <w:t xml:space="preserve"> infraestructura se define como código, asegurando que la configuración sea flexible, </w:t>
+      </w:r>
+      <w:proofErr w:type="spellStart"/>
+      <w:r>
+        <w:rPr>
+          <w:lang w:val="es-ES"/>
+        </w:rPr>
+        <w:t>versionable</w:t>
+      </w:r>
+      <w:proofErr w:type="spellEnd"/>
+      <w:r>
+        <w:rPr>
+          <w:lang w:val="es-ES"/>
+        </w:rPr>
+        <w:t xml:space="preserve"> y </w:t>
+      </w:r>
+      <w:proofErr w:type="spellStart"/>
+      <w:r>
+        <w:rPr>
+          <w:lang w:val="es-ES"/>
+        </w:rPr>
+        <w:t>testeable</w:t>
+      </w:r>
+      <w:proofErr w:type="spellEnd"/>
+      <w:r>
+        <w:rPr>
+          <w:lang w:val="es-ES"/>
+        </w:rPr>
+        <w:t>. Los servidores que maneja Chef están continuamente siendo comparados</w:t>
+      </w:r>
+      <w:r>
+        <w:rPr>
+          <w:lang w:val="es-ES"/>
+        </w:rPr>
+        <w:t xml:space="preserve"> y corregidos</w:t>
+      </w:r>
+      <w:r>
+        <w:rPr>
+          <w:lang w:val="es-ES"/>
+        </w:rPr>
+        <w:t xml:space="preserve"> con el estado en el que deberían estar. </w:t>
       </w:r>
     </w:p>
     <w:sectPr>

</xml_diff>